<commit_message>
doing the push that i didn´t uploaded
</commit_message>
<xml_diff>
--- a/WorkShop 2.docx
+++ b/WorkShop 2.docx
@@ -31,13 +31,1318 @@
     </w:p>
     <w:p>
       <w:pPr>
-        <w:rPr>
-          <w:color w:val="4C94D8" w:themeColor="text2" w:themeTint="80"/>
-          <w:sz w:val="28"/>
-          <w:szCs w:val="28"/>
-          <w:lang w:val="es-ES_tradnl"/>
-        </w:rPr>
-      </w:pPr>
+        <w:pStyle w:val="ListParagraph"/>
+        <w:numPr>
+          <w:ilvl w:val="0"/>
+          <w:numId w:val="1"/>
+        </w:numPr>
+        <w:rPr>
+          <w:color w:val="4C94D8" w:themeColor="text2" w:themeTint="80"/>
+          <w:lang w:val="es-ES_tradnl"/>
+        </w:rPr>
+      </w:pPr>
+      <w:r>
+        <w:rPr>
+          <w:b/>
+          <w:bCs/>
+          <w:color w:val="000000" w:themeColor="text1"/>
+          <w:lang w:val="es-ES_tradnl"/>
+        </w:rPr>
+        <w:t>Enlace de repositorio de GitHub:</w:t>
+      </w:r>
+      <w:r>
+        <w:rPr>
+          <w:color w:val="000000" w:themeColor="text1"/>
+          <w:lang w:val="es-ES_tradnl"/>
+        </w:rPr>
+        <w:t xml:space="preserve"> </w:t>
+      </w:r>
+      <w:hyperlink r:id="rId7" w:history="1">
+        <w:r>
+          <w:rPr>
+            <w:rStyle w:val="Hyperlink"/>
+            <w:lang w:val="es-ES_tradnl"/>
+          </w:rPr>
+          <w:t>https://github.com/Smg4315/Worksho</w:t>
+        </w:r>
+        <w:r>
+          <w:rPr>
+            <w:rStyle w:val="Hyperlink"/>
+            <w:lang w:val="es-ES_tradnl"/>
+          </w:rPr>
+          <w:t>p</w:t>
+        </w:r>
+        <w:r>
+          <w:rPr>
+            <w:rStyle w:val="Hyperlink"/>
+            <w:lang w:val="es-ES_tradnl"/>
+          </w:rPr>
+          <w:t>1_P1.git</w:t>
+        </w:r>
+      </w:hyperlink>
+    </w:p>
+    <w:p>
+      <w:pPr>
+        <w:pStyle w:val="ListParagraph"/>
+        <w:numPr>
+          <w:ilvl w:val="0"/>
+          <w:numId w:val="1"/>
+        </w:numPr>
+        <w:rPr>
+          <w:color w:val="4C94D8" w:themeColor="text2" w:themeTint="80"/>
+          <w:lang w:val="es-ES_tradnl"/>
+        </w:rPr>
+      </w:pPr>
+      <w:r>
+        <w:rPr>
+          <w:b/>
+          <w:bCs/>
+          <w:color w:val="000000" w:themeColor="text1"/>
+          <w:lang w:val="es-ES_tradnl"/>
+        </w:rPr>
+        <w:t>Captura de pantalla de al menos 10 películas cargadas desde el dataset, con el navbar</w:t>
+      </w:r>
+    </w:p>
+    <w:p>
+      <w:pPr>
+        <w:rPr>
+          <w:color w:val="4C94D8" w:themeColor="text2" w:themeTint="80"/>
+          <w:lang w:val="es-ES_tradnl"/>
+        </w:rPr>
+      </w:pPr>
+      <w:r>
+        <w:rPr>
+          <w:noProof/>
+          <w:lang w:val="es-ES_tradnl"/>
+        </w:rPr>
+        <w:drawing>
+          <wp:anchor distT="0" distB="0" distL="114300" distR="114300" simplePos="0" relativeHeight="251659264" behindDoc="0" locked="0" layoutInCell="1" allowOverlap="1" wp14:anchorId="14E5D08A" wp14:editId="0753FF98">
+            <wp:simplePos x="0" y="0"/>
+            <wp:positionH relativeFrom="column">
+              <wp:posOffset>0</wp:posOffset>
+            </wp:positionH>
+            <wp:positionV relativeFrom="paragraph">
+              <wp:posOffset>3754131</wp:posOffset>
+            </wp:positionV>
+            <wp:extent cx="5943403" cy="3384436"/>
+            <wp:effectExtent l="0" t="0" r="635" b="0"/>
+            <wp:wrapNone/>
+            <wp:docPr id="891978474" name="Picture 2" descr="A screenshot of a computer screen&#10;&#10;AI-generated content may be incorrect."/>
+            <wp:cNvGraphicFramePr>
+              <a:graphicFrameLocks xmlns:a="http://schemas.openxmlformats.org/drawingml/2006/main" noChangeAspect="1"/>
+            </wp:cNvGraphicFramePr>
+            <a:graphic xmlns:a="http://schemas.openxmlformats.org/drawingml/2006/main">
+              <a:graphicData uri="http://schemas.openxmlformats.org/drawingml/2006/picture">
+                <pic:pic xmlns:pic="http://schemas.openxmlformats.org/drawingml/2006/picture">
+                  <pic:nvPicPr>
+                    <pic:cNvPr id="891978474" name="Picture 2" descr="A screenshot of a computer screen&#10;&#10;AI-generated content may be incorrect."/>
+                    <pic:cNvPicPr/>
+                  </pic:nvPicPr>
+                  <pic:blipFill>
+                    <a:blip r:embed="rId8" cstate="print">
+                      <a:extLst>
+                        <a:ext uri="{28A0092B-C50C-407E-A947-70E740481C1C}">
+                          <a14:useLocalDpi xmlns:a14="http://schemas.microsoft.com/office/drawing/2010/main" val="0"/>
+                        </a:ext>
+                      </a:extLst>
+                    </a:blip>
+                    <a:stretch>
+                      <a:fillRect/>
+                    </a:stretch>
+                  </pic:blipFill>
+                  <pic:spPr>
+                    <a:xfrm>
+                      <a:off x="0" y="0"/>
+                      <a:ext cx="5946686" cy="3386305"/>
+                    </a:xfrm>
+                    <a:prstGeom prst="rect">
+                      <a:avLst/>
+                    </a:prstGeom>
+                  </pic:spPr>
+                </pic:pic>
+              </a:graphicData>
+            </a:graphic>
+            <wp14:sizeRelH relativeFrom="page">
+              <wp14:pctWidth>0</wp14:pctWidth>
+            </wp14:sizeRelH>
+            <wp14:sizeRelV relativeFrom="page">
+              <wp14:pctHeight>0</wp14:pctHeight>
+            </wp14:sizeRelV>
+          </wp:anchor>
+        </w:drawing>
+      </w:r>
+      <w:r>
+        <w:rPr>
+          <w:noProof/>
+          <w:color w:val="0E2841" w:themeColor="text2"/>
+          <w:lang w:val="es-ES_tradnl"/>
+        </w:rPr>
+        <w:drawing>
+          <wp:inline distT="0" distB="0" distL="0" distR="0" wp14:anchorId="287DD1EB" wp14:editId="7D963AA0">
+            <wp:extent cx="5943600" cy="3710940"/>
+            <wp:effectExtent l="0" t="0" r="0" b="0"/>
+            <wp:docPr id="1909342902" name="Picture 6"/>
+            <wp:cNvGraphicFramePr>
+              <a:graphicFrameLocks xmlns:a="http://schemas.openxmlformats.org/drawingml/2006/main" noChangeAspect="1"/>
+            </wp:cNvGraphicFramePr>
+            <a:graphic xmlns:a="http://schemas.openxmlformats.org/drawingml/2006/main">
+              <a:graphicData uri="http://schemas.openxmlformats.org/drawingml/2006/picture">
+                <pic:pic xmlns:pic="http://schemas.openxmlformats.org/drawingml/2006/picture">
+                  <pic:nvPicPr>
+                    <pic:cNvPr id="1909342902" name="Picture 1909342902"/>
+                    <pic:cNvPicPr/>
+                  </pic:nvPicPr>
+                  <pic:blipFill>
+                    <a:blip r:embed="rId9" cstate="print">
+                      <a:extLst>
+                        <a:ext uri="{28A0092B-C50C-407E-A947-70E740481C1C}">
+                          <a14:useLocalDpi xmlns:a14="http://schemas.microsoft.com/office/drawing/2010/main" val="0"/>
+                        </a:ext>
+                      </a:extLst>
+                    </a:blip>
+                    <a:stretch>
+                      <a:fillRect/>
+                    </a:stretch>
+                  </pic:blipFill>
+                  <pic:spPr>
+                    <a:xfrm>
+                      <a:off x="0" y="0"/>
+                      <a:ext cx="5943600" cy="3710940"/>
+                    </a:xfrm>
+                    <a:prstGeom prst="rect">
+                      <a:avLst/>
+                    </a:prstGeom>
+                  </pic:spPr>
+                </pic:pic>
+              </a:graphicData>
+            </a:graphic>
+          </wp:inline>
+        </w:drawing>
+      </w:r>
+    </w:p>
+    <w:p>
+      <w:pPr>
+        <w:rPr>
+          <w:color w:val="4C94D8" w:themeColor="text2" w:themeTint="80"/>
+          <w:lang w:val="es-ES_tradnl"/>
+        </w:rPr>
+      </w:pPr>
+    </w:p>
+    <w:p>
+      <w:pPr>
+        <w:rPr>
+          <w:color w:val="4C94D8" w:themeColor="text2" w:themeTint="80"/>
+          <w:lang w:val="es-ES_tradnl"/>
+        </w:rPr>
+      </w:pPr>
+    </w:p>
+    <w:p>
+      <w:pPr>
+        <w:rPr>
+          <w:color w:val="4C94D8" w:themeColor="text2" w:themeTint="80"/>
+          <w:lang w:val="es-ES_tradnl"/>
+        </w:rPr>
+      </w:pPr>
+    </w:p>
+    <w:p>
+      <w:pPr>
+        <w:rPr>
+          <w:color w:val="4C94D8" w:themeColor="text2" w:themeTint="80"/>
+          <w:lang w:val="es-ES_tradnl"/>
+        </w:rPr>
+      </w:pPr>
+    </w:p>
+    <w:p>
+      <w:pPr>
+        <w:rPr>
+          <w:color w:val="4C94D8" w:themeColor="text2" w:themeTint="80"/>
+          <w:lang w:val="es-ES_tradnl"/>
+        </w:rPr>
+      </w:pPr>
+    </w:p>
+    <w:p>
+      <w:pPr>
+        <w:rPr>
+          <w:color w:val="4C94D8" w:themeColor="text2" w:themeTint="80"/>
+          <w:lang w:val="es-ES_tradnl"/>
+        </w:rPr>
+      </w:pPr>
+    </w:p>
+    <w:p>
+      <w:pPr>
+        <w:rPr>
+          <w:color w:val="4C94D8" w:themeColor="text2" w:themeTint="80"/>
+          <w:lang w:val="es-ES_tradnl"/>
+        </w:rPr>
+      </w:pPr>
+    </w:p>
+    <w:p>
+      <w:pPr>
+        <w:rPr>
+          <w:color w:val="4C94D8" w:themeColor="text2" w:themeTint="80"/>
+          <w:lang w:val="es-ES_tradnl"/>
+        </w:rPr>
+      </w:pPr>
+    </w:p>
+    <w:p>
+      <w:pPr>
+        <w:rPr>
+          <w:color w:val="4C94D8" w:themeColor="text2" w:themeTint="80"/>
+          <w:lang w:val="es-ES_tradnl"/>
+        </w:rPr>
+      </w:pPr>
+    </w:p>
+    <w:p>
+      <w:pPr>
+        <w:rPr>
+          <w:color w:val="4C94D8" w:themeColor="text2" w:themeTint="80"/>
+          <w:lang w:val="es-ES_tradnl"/>
+        </w:rPr>
+      </w:pPr>
+    </w:p>
+    <w:p>
+      <w:pPr>
+        <w:rPr>
+          <w:color w:val="4C94D8" w:themeColor="text2" w:themeTint="80"/>
+          <w:lang w:val="es-ES_tradnl"/>
+        </w:rPr>
+      </w:pPr>
+      <w:r>
+        <w:rPr>
+          <w:noProof/>
+          <w:lang w:val="es-ES_tradnl"/>
+        </w:rPr>
+        <w:lastRenderedPageBreak/>
+        <w:drawing>
+          <wp:anchor distT="0" distB="0" distL="114300" distR="114300" simplePos="0" relativeHeight="251660288" behindDoc="0" locked="0" layoutInCell="1" allowOverlap="1" wp14:anchorId="7FEB57FF" wp14:editId="7169A971">
+            <wp:simplePos x="0" y="0"/>
+            <wp:positionH relativeFrom="column">
+              <wp:posOffset>72828</wp:posOffset>
+            </wp:positionH>
+            <wp:positionV relativeFrom="paragraph">
+              <wp:posOffset>-477430</wp:posOffset>
+            </wp:positionV>
+            <wp:extent cx="6016429" cy="2531110"/>
+            <wp:effectExtent l="0" t="0" r="3810" b="0"/>
+            <wp:wrapNone/>
+            <wp:docPr id="264850131" name="Picture 3" descr="A screenshot of a website&#10;&#10;AI-generated content may be incorrect."/>
+            <wp:cNvGraphicFramePr>
+              <a:graphicFrameLocks xmlns:a="http://schemas.openxmlformats.org/drawingml/2006/main" noChangeAspect="1"/>
+            </wp:cNvGraphicFramePr>
+            <a:graphic xmlns:a="http://schemas.openxmlformats.org/drawingml/2006/main">
+              <a:graphicData uri="http://schemas.openxmlformats.org/drawingml/2006/picture">
+                <pic:pic xmlns:pic="http://schemas.openxmlformats.org/drawingml/2006/picture">
+                  <pic:nvPicPr>
+                    <pic:cNvPr id="264850131" name="Picture 3" descr="A screenshot of a website&#10;&#10;AI-generated content may be incorrect."/>
+                    <pic:cNvPicPr/>
+                  </pic:nvPicPr>
+                  <pic:blipFill>
+                    <a:blip r:embed="rId10" cstate="print">
+                      <a:extLst>
+                        <a:ext uri="{28A0092B-C50C-407E-A947-70E740481C1C}">
+                          <a14:useLocalDpi xmlns:a14="http://schemas.microsoft.com/office/drawing/2010/main" val="0"/>
+                        </a:ext>
+                      </a:extLst>
+                    </a:blip>
+                    <a:stretch>
+                      <a:fillRect/>
+                    </a:stretch>
+                  </pic:blipFill>
+                  <pic:spPr>
+                    <a:xfrm>
+                      <a:off x="0" y="0"/>
+                      <a:ext cx="6018354" cy="2531920"/>
+                    </a:xfrm>
+                    <a:prstGeom prst="rect">
+                      <a:avLst/>
+                    </a:prstGeom>
+                  </pic:spPr>
+                </pic:pic>
+              </a:graphicData>
+            </a:graphic>
+            <wp14:sizeRelH relativeFrom="page">
+              <wp14:pctWidth>0</wp14:pctWidth>
+            </wp14:sizeRelH>
+            <wp14:sizeRelV relativeFrom="page">
+              <wp14:pctHeight>0</wp14:pctHeight>
+            </wp14:sizeRelV>
+          </wp:anchor>
+        </w:drawing>
+      </w:r>
+    </w:p>
+    <w:p>
+      <w:pPr>
+        <w:rPr>
+          <w:color w:val="4C94D8" w:themeColor="text2" w:themeTint="80"/>
+          <w:lang w:val="es-ES_tradnl"/>
+        </w:rPr>
+      </w:pPr>
+    </w:p>
+    <w:p>
+      <w:pPr>
+        <w:rPr>
+          <w:color w:val="4C94D8" w:themeColor="text2" w:themeTint="80"/>
+          <w:lang w:val="es-ES_tradnl"/>
+        </w:rPr>
+      </w:pPr>
+    </w:p>
+    <w:p>
+      <w:pPr>
+        <w:rPr>
+          <w:color w:val="4C94D8" w:themeColor="text2" w:themeTint="80"/>
+          <w:lang w:val="es-ES_tradnl"/>
+        </w:rPr>
+      </w:pPr>
+    </w:p>
+    <w:p>
+      <w:pPr>
+        <w:rPr>
+          <w:color w:val="4C94D8" w:themeColor="text2" w:themeTint="80"/>
+          <w:lang w:val="es-ES_tradnl"/>
+        </w:rPr>
+      </w:pPr>
+    </w:p>
+    <w:p>
+      <w:pPr>
+        <w:rPr>
+          <w:color w:val="4C94D8" w:themeColor="text2" w:themeTint="80"/>
+          <w:lang w:val="es-ES_tradnl"/>
+        </w:rPr>
+      </w:pPr>
+    </w:p>
+    <w:p>
+      <w:pPr>
+        <w:rPr>
+          <w:color w:val="4C94D8" w:themeColor="text2" w:themeTint="80"/>
+          <w:lang w:val="es-ES_tradnl"/>
+        </w:rPr>
+      </w:pPr>
+    </w:p>
+    <w:p>
+      <w:pPr>
+        <w:pStyle w:val="ListParagraph"/>
+        <w:numPr>
+          <w:ilvl w:val="0"/>
+          <w:numId w:val="1"/>
+        </w:numPr>
+        <w:rPr>
+          <w:color w:val="4C94D8" w:themeColor="text2" w:themeTint="80"/>
+          <w:lang w:val="es-ES_tradnl"/>
+        </w:rPr>
+      </w:pPr>
+      <w:r>
+        <w:rPr>
+          <w:b/>
+          <w:bCs/>
+          <w:noProof/>
+          <w:color w:val="000000" w:themeColor="text1"/>
+          <w:lang w:val="es-ES_tradnl"/>
+        </w:rPr>
+        <w:drawing>
+          <wp:anchor distT="0" distB="0" distL="114300" distR="114300" simplePos="0" relativeHeight="251662336" behindDoc="0" locked="0" layoutInCell="1" allowOverlap="1" wp14:anchorId="4654F0A2" wp14:editId="79093600">
+            <wp:simplePos x="0" y="0"/>
+            <wp:positionH relativeFrom="column">
+              <wp:posOffset>1391628</wp:posOffset>
+            </wp:positionH>
+            <wp:positionV relativeFrom="paragraph">
+              <wp:posOffset>3468943</wp:posOffset>
+            </wp:positionV>
+            <wp:extent cx="2128206" cy="2459334"/>
+            <wp:effectExtent l="0" t="0" r="5715" b="5080"/>
+            <wp:wrapNone/>
+            <wp:docPr id="834922369" name="Picture 9"/>
+            <wp:cNvGraphicFramePr>
+              <a:graphicFrameLocks xmlns:a="http://schemas.openxmlformats.org/drawingml/2006/main" noChangeAspect="1"/>
+            </wp:cNvGraphicFramePr>
+            <a:graphic xmlns:a="http://schemas.openxmlformats.org/drawingml/2006/main">
+              <a:graphicData uri="http://schemas.openxmlformats.org/drawingml/2006/picture">
+                <pic:pic xmlns:pic="http://schemas.openxmlformats.org/drawingml/2006/picture">
+                  <pic:nvPicPr>
+                    <pic:cNvPr id="834922369" name="Picture 834922369"/>
+                    <pic:cNvPicPr/>
+                  </pic:nvPicPr>
+                  <pic:blipFill>
+                    <a:blip r:embed="rId11" cstate="print">
+                      <a:extLst>
+                        <a:ext uri="{28A0092B-C50C-407E-A947-70E740481C1C}">
+                          <a14:useLocalDpi xmlns:a14="http://schemas.microsoft.com/office/drawing/2010/main" val="0"/>
+                        </a:ext>
+                      </a:extLst>
+                    </a:blip>
+                    <a:stretch>
+                      <a:fillRect/>
+                    </a:stretch>
+                  </pic:blipFill>
+                  <pic:spPr>
+                    <a:xfrm>
+                      <a:off x="0" y="0"/>
+                      <a:ext cx="2128206" cy="2459334"/>
+                    </a:xfrm>
+                    <a:prstGeom prst="rect">
+                      <a:avLst/>
+                    </a:prstGeom>
+                  </pic:spPr>
+                </pic:pic>
+              </a:graphicData>
+            </a:graphic>
+            <wp14:sizeRelH relativeFrom="page">
+              <wp14:pctWidth>0</wp14:pctWidth>
+            </wp14:sizeRelH>
+            <wp14:sizeRelV relativeFrom="page">
+              <wp14:pctHeight>0</wp14:pctHeight>
+            </wp14:sizeRelV>
+          </wp:anchor>
+        </w:drawing>
+      </w:r>
+      <w:r>
+        <w:rPr>
+          <w:noProof/>
+          <w:lang w:val="es-ES_tradnl"/>
+        </w:rPr>
+        <w:drawing>
+          <wp:anchor distT="0" distB="0" distL="114300" distR="114300" simplePos="0" relativeHeight="251661312" behindDoc="0" locked="0" layoutInCell="1" allowOverlap="1" wp14:anchorId="13E3B29F" wp14:editId="006D37FB">
+            <wp:simplePos x="0" y="0"/>
+            <wp:positionH relativeFrom="column">
+              <wp:posOffset>1391235</wp:posOffset>
+            </wp:positionH>
+            <wp:positionV relativeFrom="paragraph">
+              <wp:posOffset>483235</wp:posOffset>
+            </wp:positionV>
+            <wp:extent cx="2292184" cy="2985961"/>
+            <wp:effectExtent l="0" t="0" r="0" b="0"/>
+            <wp:wrapNone/>
+            <wp:docPr id="268573058" name="Picture 8"/>
+            <wp:cNvGraphicFramePr>
+              <a:graphicFrameLocks xmlns:a="http://schemas.openxmlformats.org/drawingml/2006/main" noChangeAspect="1"/>
+            </wp:cNvGraphicFramePr>
+            <a:graphic xmlns:a="http://schemas.openxmlformats.org/drawingml/2006/main">
+              <a:graphicData uri="http://schemas.openxmlformats.org/drawingml/2006/picture">
+                <pic:pic xmlns:pic="http://schemas.openxmlformats.org/drawingml/2006/picture">
+                  <pic:nvPicPr>
+                    <pic:cNvPr id="268573058" name="Picture 268573058"/>
+                    <pic:cNvPicPr/>
+                  </pic:nvPicPr>
+                  <pic:blipFill>
+                    <a:blip r:embed="rId12" cstate="print">
+                      <a:extLst>
+                        <a:ext uri="{28A0092B-C50C-407E-A947-70E740481C1C}">
+                          <a14:useLocalDpi xmlns:a14="http://schemas.microsoft.com/office/drawing/2010/main" val="0"/>
+                        </a:ext>
+                      </a:extLst>
+                    </a:blip>
+                    <a:stretch>
+                      <a:fillRect/>
+                    </a:stretch>
+                  </pic:blipFill>
+                  <pic:spPr>
+                    <a:xfrm>
+                      <a:off x="0" y="0"/>
+                      <a:ext cx="2292184" cy="2985961"/>
+                    </a:xfrm>
+                    <a:prstGeom prst="rect">
+                      <a:avLst/>
+                    </a:prstGeom>
+                  </pic:spPr>
+                </pic:pic>
+              </a:graphicData>
+            </a:graphic>
+            <wp14:sizeRelH relativeFrom="page">
+              <wp14:pctWidth>0</wp14:pctWidth>
+            </wp14:sizeRelH>
+            <wp14:sizeRelV relativeFrom="page">
+              <wp14:pctHeight>0</wp14:pctHeight>
+            </wp14:sizeRelV>
+          </wp:anchor>
+        </w:drawing>
+      </w:r>
+      <w:r>
+        <w:rPr>
+          <w:b/>
+          <w:bCs/>
+          <w:color w:val="000000" w:themeColor="text1"/>
+          <w:lang w:val="es-ES_tradnl"/>
+        </w:rPr>
+        <w:t>Captura de pantalla donde la lista de películas se adapte al tamaño de la ventana con en navbar de igual manera adaptado</w:t>
+      </w:r>
+    </w:p>
+    <w:p>
+      <w:pPr>
+        <w:pStyle w:val="ListParagraph"/>
+        <w:rPr>
+          <w:b/>
+          <w:bCs/>
+          <w:color w:val="000000" w:themeColor="text1"/>
+          <w:lang w:val="es-ES_tradnl"/>
+        </w:rPr>
+      </w:pPr>
+    </w:p>
+    <w:p>
+      <w:pPr>
+        <w:pStyle w:val="ListParagraph"/>
+        <w:rPr>
+          <w:b/>
+          <w:bCs/>
+          <w:color w:val="000000" w:themeColor="text1"/>
+          <w:lang w:val="es-ES_tradnl"/>
+        </w:rPr>
+      </w:pPr>
+    </w:p>
+    <w:p>
+      <w:pPr>
+        <w:pStyle w:val="ListParagraph"/>
+        <w:rPr>
+          <w:b/>
+          <w:bCs/>
+          <w:color w:val="000000" w:themeColor="text1"/>
+          <w:lang w:val="es-ES_tradnl"/>
+        </w:rPr>
+      </w:pPr>
+    </w:p>
+    <w:p>
+      <w:pPr>
+        <w:pStyle w:val="ListParagraph"/>
+        <w:rPr>
+          <w:b/>
+          <w:bCs/>
+          <w:color w:val="000000" w:themeColor="text1"/>
+          <w:lang w:val="es-ES_tradnl"/>
+        </w:rPr>
+      </w:pPr>
+    </w:p>
+    <w:p>
+      <w:pPr>
+        <w:pStyle w:val="ListParagraph"/>
+        <w:rPr>
+          <w:b/>
+          <w:bCs/>
+          <w:color w:val="000000" w:themeColor="text1"/>
+          <w:lang w:val="es-ES_tradnl"/>
+        </w:rPr>
+      </w:pPr>
+    </w:p>
+    <w:p>
+      <w:pPr>
+        <w:pStyle w:val="ListParagraph"/>
+        <w:rPr>
+          <w:b/>
+          <w:bCs/>
+          <w:color w:val="000000" w:themeColor="text1"/>
+          <w:lang w:val="es-ES_tradnl"/>
+        </w:rPr>
+      </w:pPr>
+    </w:p>
+    <w:p>
+      <w:pPr>
+        <w:pStyle w:val="ListParagraph"/>
+        <w:rPr>
+          <w:b/>
+          <w:bCs/>
+          <w:color w:val="000000" w:themeColor="text1"/>
+          <w:lang w:val="es-ES_tradnl"/>
+        </w:rPr>
+      </w:pPr>
+    </w:p>
+    <w:p>
+      <w:pPr>
+        <w:pStyle w:val="ListParagraph"/>
+        <w:rPr>
+          <w:b/>
+          <w:bCs/>
+          <w:color w:val="000000" w:themeColor="text1"/>
+          <w:lang w:val="es-ES_tradnl"/>
+        </w:rPr>
+      </w:pPr>
+    </w:p>
+    <w:p>
+      <w:pPr>
+        <w:pStyle w:val="ListParagraph"/>
+        <w:rPr>
+          <w:b/>
+          <w:bCs/>
+          <w:color w:val="000000" w:themeColor="text1"/>
+          <w:lang w:val="es-ES_tradnl"/>
+        </w:rPr>
+      </w:pPr>
+    </w:p>
+    <w:p>
+      <w:pPr>
+        <w:pStyle w:val="ListParagraph"/>
+        <w:rPr>
+          <w:b/>
+          <w:bCs/>
+          <w:color w:val="000000" w:themeColor="text1"/>
+          <w:lang w:val="es-ES_tradnl"/>
+        </w:rPr>
+      </w:pPr>
+    </w:p>
+    <w:p>
+      <w:pPr>
+        <w:pStyle w:val="ListParagraph"/>
+        <w:rPr>
+          <w:b/>
+          <w:bCs/>
+          <w:color w:val="000000" w:themeColor="text1"/>
+          <w:lang w:val="es-ES_tradnl"/>
+        </w:rPr>
+      </w:pPr>
+    </w:p>
+    <w:p>
+      <w:pPr>
+        <w:pStyle w:val="ListParagraph"/>
+        <w:rPr>
+          <w:b/>
+          <w:bCs/>
+          <w:color w:val="000000" w:themeColor="text1"/>
+          <w:lang w:val="es-ES_tradnl"/>
+        </w:rPr>
+      </w:pPr>
+    </w:p>
+    <w:p>
+      <w:pPr>
+        <w:pStyle w:val="ListParagraph"/>
+        <w:rPr>
+          <w:b/>
+          <w:bCs/>
+          <w:color w:val="000000" w:themeColor="text1"/>
+          <w:lang w:val="es-ES_tradnl"/>
+        </w:rPr>
+      </w:pPr>
+    </w:p>
+    <w:p>
+      <w:pPr>
+        <w:pStyle w:val="ListParagraph"/>
+        <w:rPr>
+          <w:b/>
+          <w:bCs/>
+          <w:color w:val="000000" w:themeColor="text1"/>
+          <w:lang w:val="es-ES_tradnl"/>
+        </w:rPr>
+      </w:pPr>
+    </w:p>
+    <w:p>
+      <w:pPr>
+        <w:pStyle w:val="ListParagraph"/>
+        <w:rPr>
+          <w:b/>
+          <w:bCs/>
+          <w:color w:val="000000" w:themeColor="text1"/>
+          <w:lang w:val="es-ES_tradnl"/>
+        </w:rPr>
+      </w:pPr>
+    </w:p>
+    <w:p>
+      <w:pPr>
+        <w:pStyle w:val="ListParagraph"/>
+        <w:rPr>
+          <w:b/>
+          <w:bCs/>
+          <w:color w:val="000000" w:themeColor="text1"/>
+          <w:lang w:val="es-ES_tradnl"/>
+        </w:rPr>
+      </w:pPr>
+    </w:p>
+    <w:p>
+      <w:pPr>
+        <w:pStyle w:val="ListParagraph"/>
+        <w:rPr>
+          <w:b/>
+          <w:bCs/>
+          <w:color w:val="000000" w:themeColor="text1"/>
+          <w:lang w:val="es-ES_tradnl"/>
+        </w:rPr>
+      </w:pPr>
+    </w:p>
+    <w:p>
+      <w:pPr>
+        <w:pStyle w:val="ListParagraph"/>
+        <w:rPr>
+          <w:b/>
+          <w:bCs/>
+          <w:color w:val="000000" w:themeColor="text1"/>
+          <w:lang w:val="es-ES_tradnl"/>
+        </w:rPr>
+      </w:pPr>
+    </w:p>
+    <w:p>
+      <w:pPr>
+        <w:pStyle w:val="ListParagraph"/>
+        <w:rPr>
+          <w:b/>
+          <w:bCs/>
+          <w:color w:val="000000" w:themeColor="text1"/>
+          <w:lang w:val="es-ES_tradnl"/>
+        </w:rPr>
+      </w:pPr>
+    </w:p>
+    <w:p>
+      <w:pPr>
+        <w:pStyle w:val="ListParagraph"/>
+        <w:rPr>
+          <w:b/>
+          <w:bCs/>
+          <w:color w:val="000000" w:themeColor="text1"/>
+          <w:lang w:val="es-ES_tradnl"/>
+        </w:rPr>
+      </w:pPr>
+    </w:p>
+    <w:p>
+      <w:pPr>
+        <w:pStyle w:val="ListParagraph"/>
+        <w:rPr>
+          <w:b/>
+          <w:bCs/>
+          <w:color w:val="000000" w:themeColor="text1"/>
+          <w:lang w:val="es-ES_tradnl"/>
+        </w:rPr>
+      </w:pPr>
+    </w:p>
+    <w:p>
+      <w:pPr>
+        <w:pStyle w:val="ListParagraph"/>
+        <w:rPr>
+          <w:b/>
+          <w:bCs/>
+          <w:color w:val="000000" w:themeColor="text1"/>
+          <w:lang w:val="es-ES_tradnl"/>
+        </w:rPr>
+      </w:pPr>
+    </w:p>
+    <w:p>
+      <w:pPr>
+        <w:pStyle w:val="ListParagraph"/>
+        <w:rPr>
+          <w:b/>
+          <w:bCs/>
+          <w:color w:val="000000" w:themeColor="text1"/>
+          <w:lang w:val="es-ES_tradnl"/>
+        </w:rPr>
+      </w:pPr>
+    </w:p>
+    <w:p>
+      <w:pPr>
+        <w:pStyle w:val="ListParagraph"/>
+        <w:rPr>
+          <w:b/>
+          <w:bCs/>
+          <w:color w:val="000000" w:themeColor="text1"/>
+          <w:lang w:val="es-ES_tradnl"/>
+        </w:rPr>
+      </w:pPr>
+    </w:p>
+    <w:p>
+      <w:pPr>
+        <w:pStyle w:val="ListParagraph"/>
+        <w:rPr>
+          <w:b/>
+          <w:bCs/>
+          <w:color w:val="000000" w:themeColor="text1"/>
+          <w:lang w:val="es-ES_tradnl"/>
+        </w:rPr>
+      </w:pPr>
+    </w:p>
+    <w:p>
+      <w:pPr>
+        <w:pStyle w:val="ListParagraph"/>
+        <w:rPr>
+          <w:b/>
+          <w:bCs/>
+          <w:color w:val="000000" w:themeColor="text1"/>
+          <w:lang w:val="es-ES_tradnl"/>
+        </w:rPr>
+      </w:pPr>
+    </w:p>
+    <w:p>
+      <w:pPr>
+        <w:pStyle w:val="ListParagraph"/>
+        <w:numPr>
+          <w:ilvl w:val="0"/>
+          <w:numId w:val="1"/>
+        </w:numPr>
+        <w:rPr>
+          <w:color w:val="4C94D8" w:themeColor="text2" w:themeTint="80"/>
+          <w:lang w:val="es-ES_tradnl"/>
+        </w:rPr>
+      </w:pPr>
+      <w:r>
+        <w:rPr>
+          <w:noProof/>
+          <w:color w:val="0E2841" w:themeColor="text2"/>
+          <w:lang w:val="es-ES_tradnl"/>
+        </w:rPr>
+        <w:lastRenderedPageBreak/>
+        <w:drawing>
+          <wp:anchor distT="0" distB="0" distL="114300" distR="114300" simplePos="0" relativeHeight="251663360" behindDoc="0" locked="0" layoutInCell="1" allowOverlap="1" wp14:anchorId="3FDB6E9A" wp14:editId="12C3E678">
+            <wp:simplePos x="0" y="0"/>
+            <wp:positionH relativeFrom="column">
+              <wp:posOffset>-250235</wp:posOffset>
+            </wp:positionH>
+            <wp:positionV relativeFrom="paragraph">
+              <wp:posOffset>566179</wp:posOffset>
+            </wp:positionV>
+            <wp:extent cx="6538364" cy="4086478"/>
+            <wp:effectExtent l="0" t="0" r="2540" b="3175"/>
+            <wp:wrapNone/>
+            <wp:docPr id="2004776771" name="Picture 10"/>
+            <wp:cNvGraphicFramePr>
+              <a:graphicFrameLocks xmlns:a="http://schemas.openxmlformats.org/drawingml/2006/main" noChangeAspect="1"/>
+            </wp:cNvGraphicFramePr>
+            <a:graphic xmlns:a="http://schemas.openxmlformats.org/drawingml/2006/main">
+              <a:graphicData uri="http://schemas.openxmlformats.org/drawingml/2006/picture">
+                <pic:pic xmlns:pic="http://schemas.openxmlformats.org/drawingml/2006/picture">
+                  <pic:nvPicPr>
+                    <pic:cNvPr id="2004776771" name="Picture 2004776771"/>
+                    <pic:cNvPicPr/>
+                  </pic:nvPicPr>
+                  <pic:blipFill>
+                    <a:blip r:embed="rId13" cstate="print">
+                      <a:extLst>
+                        <a:ext uri="{28A0092B-C50C-407E-A947-70E740481C1C}">
+                          <a14:useLocalDpi xmlns:a14="http://schemas.microsoft.com/office/drawing/2010/main" val="0"/>
+                        </a:ext>
+                      </a:extLst>
+                    </a:blip>
+                    <a:stretch>
+                      <a:fillRect/>
+                    </a:stretch>
+                  </pic:blipFill>
+                  <pic:spPr>
+                    <a:xfrm>
+                      <a:off x="0" y="0"/>
+                      <a:ext cx="6538364" cy="4086478"/>
+                    </a:xfrm>
+                    <a:prstGeom prst="rect">
+                      <a:avLst/>
+                    </a:prstGeom>
+                  </pic:spPr>
+                </pic:pic>
+              </a:graphicData>
+            </a:graphic>
+            <wp14:sizeRelH relativeFrom="page">
+              <wp14:pctWidth>0</wp14:pctWidth>
+            </wp14:sizeRelH>
+            <wp14:sizeRelV relativeFrom="page">
+              <wp14:pctHeight>0</wp14:pctHeight>
+            </wp14:sizeRelV>
+          </wp:anchor>
+        </w:drawing>
+      </w:r>
+      <w:r>
+        <w:rPr>
+          <w:b/>
+          <w:bCs/>
+          <w:color w:val="000000" w:themeColor="text1"/>
+          <w:lang w:val="es-ES_tradnl"/>
+        </w:rPr>
+        <w:t>Captura de pantalla de las “news” donde las novedades estén en Horizontal cards de Bootstrap.</w:t>
+      </w:r>
+    </w:p>
+    <w:p>
+      <w:pPr>
+        <w:rPr>
+          <w:color w:val="4C94D8" w:themeColor="text2" w:themeTint="80"/>
+          <w:lang w:val="es-ES_tradnl"/>
+        </w:rPr>
+      </w:pPr>
+    </w:p>
+    <w:p>
+      <w:pPr>
+        <w:rPr>
+          <w:color w:val="4C94D8" w:themeColor="text2" w:themeTint="80"/>
+          <w:lang w:val="es-ES_tradnl"/>
+        </w:rPr>
+      </w:pPr>
+    </w:p>
+    <w:p>
+      <w:pPr>
+        <w:rPr>
+          <w:color w:val="4C94D8" w:themeColor="text2" w:themeTint="80"/>
+          <w:lang w:val="es-ES_tradnl"/>
+        </w:rPr>
+      </w:pPr>
+    </w:p>
+    <w:p>
+      <w:pPr>
+        <w:rPr>
+          <w:color w:val="4C94D8" w:themeColor="text2" w:themeTint="80"/>
+          <w:lang w:val="es-ES_tradnl"/>
+        </w:rPr>
+      </w:pPr>
+    </w:p>
+    <w:p>
+      <w:pPr>
+        <w:rPr>
+          <w:color w:val="4C94D8" w:themeColor="text2" w:themeTint="80"/>
+          <w:lang w:val="es-ES_tradnl"/>
+        </w:rPr>
+      </w:pPr>
+    </w:p>
+    <w:p>
+      <w:pPr>
+        <w:rPr>
+          <w:color w:val="4C94D8" w:themeColor="text2" w:themeTint="80"/>
+          <w:lang w:val="es-ES_tradnl"/>
+        </w:rPr>
+      </w:pPr>
+    </w:p>
+    <w:p>
+      <w:pPr>
+        <w:rPr>
+          <w:color w:val="4C94D8" w:themeColor="text2" w:themeTint="80"/>
+          <w:lang w:val="es-ES_tradnl"/>
+        </w:rPr>
+      </w:pPr>
+    </w:p>
+    <w:p>
+      <w:pPr>
+        <w:rPr>
+          <w:color w:val="4C94D8" w:themeColor="text2" w:themeTint="80"/>
+          <w:lang w:val="es-ES_tradnl"/>
+        </w:rPr>
+      </w:pPr>
+    </w:p>
+    <w:p>
+      <w:pPr>
+        <w:rPr>
+          <w:color w:val="4C94D8" w:themeColor="text2" w:themeTint="80"/>
+          <w:lang w:val="es-ES_tradnl"/>
+        </w:rPr>
+      </w:pPr>
+    </w:p>
+    <w:p>
+      <w:pPr>
+        <w:rPr>
+          <w:color w:val="4C94D8" w:themeColor="text2" w:themeTint="80"/>
+          <w:lang w:val="es-ES_tradnl"/>
+        </w:rPr>
+      </w:pPr>
+    </w:p>
+    <w:p>
+      <w:pPr>
+        <w:rPr>
+          <w:b/>
+          <w:bCs/>
+          <w:color w:val="000000" w:themeColor="text1"/>
+          <w:lang w:val="es-ES_tradnl"/>
+        </w:rPr>
+      </w:pPr>
+      <w:proofErr w:type="spellStart"/>
+      <w:r>
+        <w:rPr>
+          <w:b/>
+          <w:bCs/>
+          <w:color w:val="000000" w:themeColor="text1"/>
+          <w:lang w:val="es-ES_tradnl"/>
+        </w:rPr>
+        <w:t>Captu</w:t>
+      </w:r>
+      <w:proofErr w:type="spellEnd"/>
+    </w:p>
+    <w:p>
+      <w:pPr>
+        <w:rPr>
+          <w:b/>
+          <w:bCs/>
+          <w:color w:val="000000" w:themeColor="text1"/>
+          <w:lang w:val="es-ES_tradnl"/>
+        </w:rPr>
+      </w:pPr>
+    </w:p>
+    <w:p>
+      <w:pPr>
+        <w:rPr>
+          <w:b/>
+          <w:bCs/>
+          <w:color w:val="000000" w:themeColor="text1"/>
+          <w:lang w:val="es-ES_tradnl"/>
+        </w:rPr>
+      </w:pPr>
+    </w:p>
+    <w:p>
+      <w:pPr>
+        <w:rPr>
+          <w:b/>
+          <w:bCs/>
+          <w:color w:val="000000" w:themeColor="text1"/>
+          <w:lang w:val="es-ES_tradnl"/>
+        </w:rPr>
+      </w:pPr>
+    </w:p>
+    <w:p>
+      <w:pPr>
+        <w:pStyle w:val="ListParagraph"/>
+        <w:numPr>
+          <w:ilvl w:val="0"/>
+          <w:numId w:val="1"/>
+        </w:numPr>
+        <w:rPr>
+          <w:color w:val="4C94D8" w:themeColor="text2" w:themeTint="80"/>
+          <w:lang w:val="es-ES_tradnl"/>
+        </w:rPr>
+      </w:pPr>
+      <w:r>
+        <w:rPr>
+          <w:b/>
+          <w:bCs/>
+          <w:color w:val="000000" w:themeColor="text1"/>
+          <w:lang w:val="es-ES_tradnl"/>
+        </w:rPr>
+        <w:t>Captu</w:t>
+      </w:r>
+      <w:r>
+        <w:rPr>
+          <w:b/>
+          <w:bCs/>
+          <w:color w:val="000000" w:themeColor="text1"/>
+          <w:lang w:val="es-ES_tradnl"/>
+        </w:rPr>
+        <w:t>ra de pantalla de la</w:t>
+      </w:r>
+      <w:r>
+        <w:rPr>
+          <w:b/>
+          <w:bCs/>
+          <w:color w:val="000000" w:themeColor="text1"/>
+          <w:lang w:val="es-ES_tradnl"/>
+        </w:rPr>
+        <w:t xml:space="preserve"> gráfica de películas por año</w:t>
+      </w:r>
+    </w:p>
+    <w:p>
+      <w:pPr>
+        <w:rPr>
+          <w:color w:val="4C94D8" w:themeColor="text2" w:themeTint="80"/>
+          <w:lang w:val="es-ES_tradnl"/>
+        </w:rPr>
+      </w:pPr>
+      <w:r>
+        <w:rPr>
+          <w:noProof/>
+          <w:color w:val="0E2841" w:themeColor="text2"/>
+          <w:lang w:val="es-ES_tradnl"/>
+        </w:rPr>
+        <w:drawing>
+          <wp:anchor distT="0" distB="0" distL="114300" distR="114300" simplePos="0" relativeHeight="251664384" behindDoc="0" locked="0" layoutInCell="1" allowOverlap="1" wp14:anchorId="35B4EA12" wp14:editId="14A202C5">
+            <wp:simplePos x="0" y="0"/>
+            <wp:positionH relativeFrom="column">
+              <wp:posOffset>-250993</wp:posOffset>
+            </wp:positionH>
+            <wp:positionV relativeFrom="paragraph">
+              <wp:posOffset>116110</wp:posOffset>
+            </wp:positionV>
+            <wp:extent cx="6486249" cy="2807936"/>
+            <wp:effectExtent l="0" t="0" r="3810" b="0"/>
+            <wp:wrapNone/>
+            <wp:docPr id="1532834955" name="Picture 11"/>
+            <wp:cNvGraphicFramePr>
+              <a:graphicFrameLocks xmlns:a="http://schemas.openxmlformats.org/drawingml/2006/main" noChangeAspect="1"/>
+            </wp:cNvGraphicFramePr>
+            <a:graphic xmlns:a="http://schemas.openxmlformats.org/drawingml/2006/main">
+              <a:graphicData uri="http://schemas.openxmlformats.org/drawingml/2006/picture">
+                <pic:pic xmlns:pic="http://schemas.openxmlformats.org/drawingml/2006/picture">
+                  <pic:nvPicPr>
+                    <pic:cNvPr id="1532834955" name="Picture 1532834955"/>
+                    <pic:cNvPicPr/>
+                  </pic:nvPicPr>
+                  <pic:blipFill rotWithShape="1">
+                    <a:blip r:embed="rId14" cstate="print">
+                      <a:extLst>
+                        <a:ext uri="{28A0092B-C50C-407E-A947-70E740481C1C}">
+                          <a14:useLocalDpi xmlns:a14="http://schemas.microsoft.com/office/drawing/2010/main" val="0"/>
+                        </a:ext>
+                      </a:extLst>
+                    </a:blip>
+                    <a:srcRect b="30729"/>
+                    <a:stretch/>
+                  </pic:blipFill>
+                  <pic:spPr bwMode="auto">
+                    <a:xfrm>
+                      <a:off x="0" y="0"/>
+                      <a:ext cx="6486249" cy="2807936"/>
+                    </a:xfrm>
+                    <a:prstGeom prst="rect">
+                      <a:avLst/>
+                    </a:prstGeom>
+                    <a:ln>
+                      <a:noFill/>
+                    </a:ln>
+                    <a:extLst>
+                      <a:ext uri="{53640926-AAD7-44D8-BBD7-CCE9431645EC}">
+                        <a14:shadowObscured xmlns:a14="http://schemas.microsoft.com/office/drawing/2010/main"/>
+                      </a:ext>
+                    </a:extLst>
+                  </pic:spPr>
+                </pic:pic>
+              </a:graphicData>
+            </a:graphic>
+            <wp14:sizeRelH relativeFrom="page">
+              <wp14:pctWidth>0</wp14:pctWidth>
+            </wp14:sizeRelH>
+            <wp14:sizeRelV relativeFrom="page">
+              <wp14:pctHeight>0</wp14:pctHeight>
+            </wp14:sizeRelV>
+          </wp:anchor>
+        </w:drawing>
+      </w:r>
+    </w:p>
+    <w:p>
+      <w:pPr>
+        <w:rPr>
+          <w:color w:val="4C94D8" w:themeColor="text2" w:themeTint="80"/>
+          <w:lang w:val="es-ES_tradnl"/>
+        </w:rPr>
+      </w:pPr>
+    </w:p>
+    <w:p>
+      <w:pPr>
+        <w:rPr>
+          <w:color w:val="4C94D8" w:themeColor="text2" w:themeTint="80"/>
+          <w:lang w:val="es-ES_tradnl"/>
+        </w:rPr>
+      </w:pPr>
+    </w:p>
+    <w:p>
+      <w:pPr>
+        <w:rPr>
+          <w:color w:val="4C94D8" w:themeColor="text2" w:themeTint="80"/>
+          <w:lang w:val="es-ES_tradnl"/>
+        </w:rPr>
+      </w:pPr>
+    </w:p>
+    <w:p>
+      <w:pPr>
+        <w:rPr>
+          <w:color w:val="4C94D8" w:themeColor="text2" w:themeTint="80"/>
+          <w:lang w:val="es-ES_tradnl"/>
+        </w:rPr>
+      </w:pPr>
+    </w:p>
+    <w:p>
+      <w:pPr>
+        <w:rPr>
+          <w:color w:val="4C94D8" w:themeColor="text2" w:themeTint="80"/>
+          <w:lang w:val="es-ES_tradnl"/>
+        </w:rPr>
+      </w:pPr>
+    </w:p>
+    <w:p>
+      <w:pPr>
+        <w:rPr>
+          <w:color w:val="4C94D8" w:themeColor="text2" w:themeTint="80"/>
+          <w:lang w:val="es-ES_tradnl"/>
+        </w:rPr>
+      </w:pPr>
+    </w:p>
+    <w:p>
+      <w:pPr>
+        <w:rPr>
+          <w:color w:val="4C94D8" w:themeColor="text2" w:themeTint="80"/>
+          <w:lang w:val="es-ES_tradnl"/>
+        </w:rPr>
+      </w:pPr>
+    </w:p>
+    <w:p>
+      <w:pPr>
+        <w:rPr>
+          <w:color w:val="4C94D8" w:themeColor="text2" w:themeTint="80"/>
+          <w:lang w:val="es-ES_tradnl"/>
+        </w:rPr>
+      </w:pPr>
+    </w:p>
+    <w:p>
+      <w:pPr>
+        <w:pStyle w:val="ListParagraph"/>
+        <w:numPr>
+          <w:ilvl w:val="0"/>
+          <w:numId w:val="1"/>
+        </w:numPr>
+        <w:rPr>
+          <w:b/>
+          <w:bCs/>
+          <w:color w:val="000000" w:themeColor="text1"/>
+          <w:lang w:val="es-ES_tradnl"/>
+        </w:rPr>
+      </w:pPr>
+      <w:r>
+        <w:rPr>
+          <w:noProof/>
+          <w:color w:val="0E2841" w:themeColor="text2"/>
+          <w:lang w:val="es-ES_tradnl"/>
+        </w:rPr>
+        <w:lastRenderedPageBreak/>
+        <w:drawing>
+          <wp:anchor distT="0" distB="0" distL="114300" distR="114300" simplePos="0" relativeHeight="251665408" behindDoc="0" locked="0" layoutInCell="1" allowOverlap="1" wp14:anchorId="5AD62A7A" wp14:editId="3CAB59D5">
+            <wp:simplePos x="0" y="0"/>
+            <wp:positionH relativeFrom="column">
+              <wp:posOffset>128112</wp:posOffset>
+            </wp:positionH>
+            <wp:positionV relativeFrom="paragraph">
+              <wp:posOffset>423888</wp:posOffset>
+            </wp:positionV>
+            <wp:extent cx="5943600" cy="4335780"/>
+            <wp:effectExtent l="0" t="0" r="0" b="0"/>
+            <wp:wrapNone/>
+            <wp:docPr id="1957863747" name="Picture 12"/>
+            <wp:cNvGraphicFramePr>
+              <a:graphicFrameLocks xmlns:a="http://schemas.openxmlformats.org/drawingml/2006/main" noChangeAspect="1"/>
+            </wp:cNvGraphicFramePr>
+            <a:graphic xmlns:a="http://schemas.openxmlformats.org/drawingml/2006/main">
+              <a:graphicData uri="http://schemas.openxmlformats.org/drawingml/2006/picture">
+                <pic:pic xmlns:pic="http://schemas.openxmlformats.org/drawingml/2006/picture">
+                  <pic:nvPicPr>
+                    <pic:cNvPr id="1957863747" name="Picture 1957863747"/>
+                    <pic:cNvPicPr/>
+                  </pic:nvPicPr>
+                  <pic:blipFill>
+                    <a:blip r:embed="rId15" cstate="print">
+                      <a:extLst>
+                        <a:ext uri="{28A0092B-C50C-407E-A947-70E740481C1C}">
+                          <a14:useLocalDpi xmlns:a14="http://schemas.microsoft.com/office/drawing/2010/main" val="0"/>
+                        </a:ext>
+                      </a:extLst>
+                    </a:blip>
+                    <a:stretch>
+                      <a:fillRect/>
+                    </a:stretch>
+                  </pic:blipFill>
+                  <pic:spPr>
+                    <a:xfrm>
+                      <a:off x="0" y="0"/>
+                      <a:ext cx="5943600" cy="4335780"/>
+                    </a:xfrm>
+                    <a:prstGeom prst="rect">
+                      <a:avLst/>
+                    </a:prstGeom>
+                  </pic:spPr>
+                </pic:pic>
+              </a:graphicData>
+            </a:graphic>
+            <wp14:sizeRelH relativeFrom="page">
+              <wp14:pctWidth>0</wp14:pctWidth>
+            </wp14:sizeRelH>
+            <wp14:sizeRelV relativeFrom="page">
+              <wp14:pctHeight>0</wp14:pctHeight>
+            </wp14:sizeRelV>
+          </wp:anchor>
+        </w:drawing>
+      </w:r>
+      <w:r>
+        <w:rPr>
+          <w:b/>
+          <w:bCs/>
+          <w:color w:val="000000" w:themeColor="text1"/>
+          <w:lang w:val="es-ES_tradnl"/>
+        </w:rPr>
+        <w:t>Captura</w:t>
+      </w:r>
+      <w:r>
+        <w:rPr>
+          <w:b/>
+          <w:bCs/>
+          <w:color w:val="000000" w:themeColor="text1"/>
+          <w:lang w:val="es-ES_tradnl"/>
+        </w:rPr>
+        <w:t>ra de pantalla de la gráfica de pellicas por género</w:t>
+      </w:r>
     </w:p>
     <w:sectPr>
       <w:pgSz w:w="12240" w:h="15840"/>
@@ -47,6 +1352,154 @@
     </w:sectPr>
   </w:body>
 </w:document>
+</file>
+
+<file path=word/endnotes.xml><?xml version="1.0" encoding="utf-8"?>
+<w:endnotes xmlns:wpc="http://schemas.microsoft.com/office/word/2010/wordprocessingCanvas" xmlns:cx="http://schemas.microsoft.com/office/drawing/2014/chartex" xmlns:cx1="http://schemas.microsoft.com/office/drawing/2015/9/8/chartex" xmlns:cx2="http://schemas.microsoft.com/office/drawing/2015/10/21/chartex" xmlns:cx3="http://schemas.microsoft.com/office/drawing/2016/5/9/chartex" xmlns:cx4="http://schemas.microsoft.com/office/drawing/2016/5/10/chartex" xmlns:cx5="http://schemas.microsoft.com/office/drawing/2016/5/11/chartex" xmlns:cx6="http://schemas.microsoft.com/office/drawing/2016/5/12/chartex" xmlns:cx7="http://schemas.microsoft.com/office/drawing/2016/5/13/chartex" xmlns:cx8="http://schemas.microsoft.com/office/drawing/2016/5/14/chartex" xmlns:mc="http://schemas.openxmlformats.org/markup-compatibility/2006" xmlns:aink="http://schemas.microsoft.com/office/drawing/2016/ink" xmlns:am3d="http://schemas.microsoft.com/office/drawing/2017/model3d" xmlns:o="urn:schemas-microsoft-com:office:office" xmlns:oel="http://schemas.microsoft.com/office/2019/extlst" xmlns:r="http://schemas.openxmlformats.org/officeDocument/2006/relationships" xmlns:m="http://schemas.openxmlformats.org/officeDocument/2006/math" xmlns:v="urn:schemas-microsoft-com:vml" xmlns:wp14="http://schemas.microsoft.com/office/word/2010/wordprocessingDrawing" xmlns:wp="http://schemas.openxmlformats.org/drawingml/2006/wordprocessingDrawing" xmlns:w10="urn:schemas-microsoft-com:office:word" xmlns:w="http://schemas.openxmlformats.org/wordprocessingml/2006/main" xmlns:w14="http://schemas.microsoft.com/office/word/2010/wordml" xmlns:w15="http://schemas.microsoft.com/office/word/2012/wordml" xmlns:w16cex="http://schemas.microsoft.com/office/word/2018/wordml/cex" xmlns:w16cid="http://schemas.microsoft.com/office/word/2016/wordml/cid" xmlns:w16="http://schemas.microsoft.com/office/word/2018/wordml" xmlns:w16du="http://schemas.microsoft.com/office/word/2023/wordml/word16du" xmlns:w16sdtdh="http://schemas.microsoft.com/office/word/2020/wordml/sdtdatahash" xmlns:w16sdtfl="http://schemas.microsoft.com/office/word/2024/wordml/sdtformatlock" xmlns:w16se="http://schemas.microsoft.com/office/word/2015/wordml/symex" xmlns:wpg="http://schemas.microsoft.com/office/word/2010/wordprocessingGroup" xmlns:wpi="http://schemas.microsoft.com/office/word/2010/wordprocessingInk" xmlns:wne="http://schemas.microsoft.com/office/word/2006/wordml" xmlns:wps="http://schemas.microsoft.com/office/word/2010/wordprocessingShape" mc:Ignorable="w14 w15 w16se w16cid w16 w16cex w16sdtdh w16sdtfl w16du wp14">
+  <w:endnote w:type="separator" w:id="-1">
+    <w:p>
+      <w:pPr>
+        <w:spacing w:after="0" w:line="240" w:lineRule="auto"/>
+      </w:pPr>
+      <w:r>
+        <w:separator/>
+      </w:r>
+    </w:p>
+  </w:endnote>
+  <w:endnote w:type="continuationSeparator" w:id="0">
+    <w:p>
+      <w:pPr>
+        <w:spacing w:after="0" w:line="240" w:lineRule="auto"/>
+      </w:pPr>
+      <w:r>
+        <w:continuationSeparator/>
+      </w:r>
+    </w:p>
+  </w:endnote>
+</w:endnotes>
+</file>
+
+<file path=word/footnotes.xml><?xml version="1.0" encoding="utf-8"?>
+<w:footnotes xmlns:wpc="http://schemas.microsoft.com/office/word/2010/wordprocessingCanvas" xmlns:cx="http://schemas.microsoft.com/office/drawing/2014/chartex" xmlns:cx1="http://schemas.microsoft.com/office/drawing/2015/9/8/chartex" xmlns:cx2="http://schemas.microsoft.com/office/drawing/2015/10/21/chartex" xmlns:cx3="http://schemas.microsoft.com/office/drawing/2016/5/9/chartex" xmlns:cx4="http://schemas.microsoft.com/office/drawing/2016/5/10/chartex" xmlns:cx5="http://schemas.microsoft.com/office/drawing/2016/5/11/chartex" xmlns:cx6="http://schemas.microsoft.com/office/drawing/2016/5/12/chartex" xmlns:cx7="http://schemas.microsoft.com/office/drawing/2016/5/13/chartex" xmlns:cx8="http://schemas.microsoft.com/office/drawing/2016/5/14/chartex" xmlns:mc="http://schemas.openxmlformats.org/markup-compatibility/2006" xmlns:aink="http://schemas.microsoft.com/office/drawing/2016/ink" xmlns:am3d="http://schemas.microsoft.com/office/drawing/2017/model3d" xmlns:o="urn:schemas-microsoft-com:office:office" xmlns:oel="http://schemas.microsoft.com/office/2019/extlst" xmlns:r="http://schemas.openxmlformats.org/officeDocument/2006/relationships" xmlns:m="http://schemas.openxmlformats.org/officeDocument/2006/math" xmlns:v="urn:schemas-microsoft-com:vml" xmlns:wp14="http://schemas.microsoft.com/office/word/2010/wordprocessingDrawing" xmlns:wp="http://schemas.openxmlformats.org/drawingml/2006/wordprocessingDrawing" xmlns:w10="urn:schemas-microsoft-com:office:word" xmlns:w="http://schemas.openxmlformats.org/wordprocessingml/2006/main" xmlns:w14="http://schemas.microsoft.com/office/word/2010/wordml" xmlns:w15="http://schemas.microsoft.com/office/word/2012/wordml" xmlns:w16cex="http://schemas.microsoft.com/office/word/2018/wordml/cex" xmlns:w16cid="http://schemas.microsoft.com/office/word/2016/wordml/cid" xmlns:w16="http://schemas.microsoft.com/office/word/2018/wordml" xmlns:w16du="http://schemas.microsoft.com/office/word/2023/wordml/word16du" xmlns:w16sdtdh="http://schemas.microsoft.com/office/word/2020/wordml/sdtdatahash" xmlns:w16sdtfl="http://schemas.microsoft.com/office/word/2024/wordml/sdtformatlock" xmlns:w16se="http://schemas.microsoft.com/office/word/2015/wordml/symex" xmlns:wpg="http://schemas.microsoft.com/office/word/2010/wordprocessingGroup" xmlns:wpi="http://schemas.microsoft.com/office/word/2010/wordprocessingInk" xmlns:wne="http://schemas.microsoft.com/office/word/2006/wordml" xmlns:wps="http://schemas.microsoft.com/office/word/2010/wordprocessingShape" mc:Ignorable="w14 w15 w16se w16cid w16 w16cex w16sdtdh w16sdtfl w16du wp14">
+  <w:footnote w:type="separator" w:id="-1">
+    <w:p>
+      <w:pPr>
+        <w:spacing w:after="0" w:line="240" w:lineRule="auto"/>
+      </w:pPr>
+      <w:r>
+        <w:separator/>
+      </w:r>
+    </w:p>
+  </w:footnote>
+  <w:footnote w:type="continuationSeparator" w:id="0">
+    <w:p>
+      <w:pPr>
+        <w:spacing w:after="0" w:line="240" w:lineRule="auto"/>
+      </w:pPr>
+      <w:r>
+        <w:continuationSeparator/>
+      </w:r>
+    </w:p>
+  </w:footnote>
+</w:footnotes>
+</file>
+
+<file path=word/numbering.xml><?xml version="1.0" encoding="utf-8"?>
+<w:numbering xmlns:wpc="http://schemas.microsoft.com/office/word/2010/wordprocessingCanvas" xmlns:cx="http://schemas.microsoft.com/office/drawing/2014/chartex" xmlns:cx1="http://schemas.microsoft.com/office/drawing/2015/9/8/chartex" xmlns:cx2="http://schemas.microsoft.com/office/drawing/2015/10/21/chartex" xmlns:cx3="http://schemas.microsoft.com/office/drawing/2016/5/9/chartex" xmlns:cx4="http://schemas.microsoft.com/office/drawing/2016/5/10/chartex" xmlns:cx5="http://schemas.microsoft.com/office/drawing/2016/5/11/chartex" xmlns:cx6="http://schemas.microsoft.com/office/drawing/2016/5/12/chartex" xmlns:cx7="http://schemas.microsoft.com/office/drawing/2016/5/13/chartex" xmlns:cx8="http://schemas.microsoft.com/office/drawing/2016/5/14/chartex" xmlns:mc="http://schemas.openxmlformats.org/markup-compatibility/2006" xmlns:aink="http://schemas.microsoft.com/office/drawing/2016/ink" xmlns:am3d="http://schemas.microsoft.com/office/drawing/2017/model3d" xmlns:o="urn:schemas-microsoft-com:office:office" xmlns:oel="http://schemas.microsoft.com/office/2019/extlst" xmlns:r="http://schemas.openxmlformats.org/officeDocument/2006/relationships" xmlns:m="http://schemas.openxmlformats.org/officeDocument/2006/math" xmlns:v="urn:schemas-microsoft-com:vml" xmlns:wp14="http://schemas.microsoft.com/office/word/2010/wordprocessingDrawing" xmlns:wp="http://schemas.openxmlformats.org/drawingml/2006/wordprocessingDrawing" xmlns:w10="urn:schemas-microsoft-com:office:word" xmlns:w="http://schemas.openxmlformats.org/wordprocessingml/2006/main" xmlns:w14="http://schemas.microsoft.com/office/word/2010/wordml" xmlns:w15="http://schemas.microsoft.com/office/word/2012/wordml" xmlns:w16cex="http://schemas.microsoft.com/office/word/2018/wordml/cex" xmlns:w16cid="http://schemas.microsoft.com/office/word/2016/wordml/cid" xmlns:w16="http://schemas.microsoft.com/office/word/2018/wordml" xmlns:w16du="http://schemas.microsoft.com/office/word/2023/wordml/word16du" xmlns:w16sdtdh="http://schemas.microsoft.com/office/word/2020/wordml/sdtdatahash" xmlns:w16sdtfl="http://schemas.microsoft.com/office/word/2024/wordml/sdtformatlock" xmlns:w16se="http://schemas.microsoft.com/office/word/2015/wordml/symex" xmlns:wpg="http://schemas.microsoft.com/office/word/2010/wordprocessingGroup" xmlns:wpi="http://schemas.microsoft.com/office/word/2010/wordprocessingInk" xmlns:wne="http://schemas.microsoft.com/office/word/2006/wordml" xmlns:wps="http://schemas.microsoft.com/office/word/2010/wordprocessingShape" mc:Ignorable="w14 w15 w16se w16cid w16 w16cex w16sdtdh w16sdtfl w16du wp14">
+  <w:abstractNum w:abstractNumId="0" w15:restartNumberingAfterBreak="0">
+    <w:nsid w:val="747158C7"/>
+    <w:multiLevelType w:val="hybridMultilevel"/>
+    <w:tmpl w:val="B7D02D94"/>
+    <w:lvl w:ilvl="0" w:tplc="D6921A46">
+      <w:start w:val="1"/>
+      <w:numFmt w:val="decimal"/>
+      <w:lvlText w:val="%1."/>
+      <w:lvlJc w:val="left"/>
+      <w:pPr>
+        <w:ind w:left="720" w:hanging="360"/>
+      </w:pPr>
+      <w:rPr>
+        <w:rFonts w:hint="default"/>
+        <w:color w:val="4C94D8" w:themeColor="text2" w:themeTint="80"/>
+      </w:rPr>
+    </w:lvl>
+    <w:lvl w:ilvl="1" w:tplc="04090019" w:tentative="1">
+      <w:start w:val="1"/>
+      <w:numFmt w:val="lowerLetter"/>
+      <w:lvlText w:val="%2."/>
+      <w:lvlJc w:val="left"/>
+      <w:pPr>
+        <w:ind w:left="1440" w:hanging="360"/>
+      </w:pPr>
+    </w:lvl>
+    <w:lvl w:ilvl="2" w:tplc="0409001B" w:tentative="1">
+      <w:start w:val="1"/>
+      <w:numFmt w:val="lowerRoman"/>
+      <w:lvlText w:val="%3."/>
+      <w:lvlJc w:val="right"/>
+      <w:pPr>
+        <w:ind w:left="2160" w:hanging="180"/>
+      </w:pPr>
+    </w:lvl>
+    <w:lvl w:ilvl="3" w:tplc="0409000F" w:tentative="1">
+      <w:start w:val="1"/>
+      <w:numFmt w:val="decimal"/>
+      <w:lvlText w:val="%4."/>
+      <w:lvlJc w:val="left"/>
+      <w:pPr>
+        <w:ind w:left="2880" w:hanging="360"/>
+      </w:pPr>
+    </w:lvl>
+    <w:lvl w:ilvl="4" w:tplc="04090019" w:tentative="1">
+      <w:start w:val="1"/>
+      <w:numFmt w:val="lowerLetter"/>
+      <w:lvlText w:val="%5."/>
+      <w:lvlJc w:val="left"/>
+      <w:pPr>
+        <w:ind w:left="3600" w:hanging="360"/>
+      </w:pPr>
+    </w:lvl>
+    <w:lvl w:ilvl="5" w:tplc="0409001B" w:tentative="1">
+      <w:start w:val="1"/>
+      <w:numFmt w:val="lowerRoman"/>
+      <w:lvlText w:val="%6."/>
+      <w:lvlJc w:val="right"/>
+      <w:pPr>
+        <w:ind w:left="4320" w:hanging="180"/>
+      </w:pPr>
+    </w:lvl>
+    <w:lvl w:ilvl="6" w:tplc="0409000F" w:tentative="1">
+      <w:start w:val="1"/>
+      <w:numFmt w:val="decimal"/>
+      <w:lvlText w:val="%7."/>
+      <w:lvlJc w:val="left"/>
+      <w:pPr>
+        <w:ind w:left="5040" w:hanging="360"/>
+      </w:pPr>
+    </w:lvl>
+    <w:lvl w:ilvl="7" w:tplc="04090019" w:tentative="1">
+      <w:start w:val="1"/>
+      <w:numFmt w:val="lowerLetter"/>
+      <w:lvlText w:val="%8."/>
+      <w:lvlJc w:val="left"/>
+      <w:pPr>
+        <w:ind w:left="5760" w:hanging="360"/>
+      </w:pPr>
+    </w:lvl>
+    <w:lvl w:ilvl="8" w:tplc="0409001B" w:tentative="1">
+      <w:start w:val="1"/>
+      <w:numFmt w:val="lowerRoman"/>
+      <w:lvlText w:val="%9."/>
+      <w:lvlJc w:val="right"/>
+      <w:pPr>
+        <w:ind w:left="6480" w:hanging="180"/>
+      </w:pPr>
+    </w:lvl>
+  </w:abstractNum>
+  <w:num w:numId="1" w16cid:durableId="1065371745">
+    <w:abstractNumId w:val="0"/>
+  </w:num>
+</w:numbering>
 </file>
 
 <file path=word/styles.xml><?xml version="1.0" encoding="utf-8"?>
@@ -966,6 +2419,85 @@
       <w:spacing w:val="5"/>
     </w:rPr>
   </w:style>
+  <w:style w:type="character" w:styleId="Hyperlink">
+    <w:name w:val="Hyperlink"/>
+    <w:basedOn w:val="DefaultParagraphFont"/>
+    <w:uiPriority w:val="99"/>
+    <w:unhideWhenUsed/>
+    <w:rsid w:val="00926312"/>
+    <w:rPr>
+      <w:color w:val="467886" w:themeColor="hyperlink"/>
+      <w:u w:val="single"/>
+    </w:rPr>
+  </w:style>
+  <w:style w:type="character" w:styleId="UnresolvedMention">
+    <w:name w:val="Unresolved Mention"/>
+    <w:basedOn w:val="DefaultParagraphFont"/>
+    <w:uiPriority w:val="99"/>
+    <w:semiHidden/>
+    <w:unhideWhenUsed/>
+    <w:rsid w:val="00926312"/>
+    <w:rPr>
+      <w:color w:val="605E5C"/>
+      <w:shd w:val="clear" w:color="auto" w:fill="E1DFDD"/>
+    </w:rPr>
+  </w:style>
+  <w:style w:type="character" w:styleId="FollowedHyperlink">
+    <w:name w:val="FollowedHyperlink"/>
+    <w:basedOn w:val="DefaultParagraphFont"/>
+    <w:uiPriority w:val="99"/>
+    <w:semiHidden/>
+    <w:unhideWhenUsed/>
+    <w:rsid w:val="00926312"/>
+    <w:rPr>
+      <w:color w:val="96607D" w:themeColor="followedHyperlink"/>
+      <w:u w:val="single"/>
+    </w:rPr>
+  </w:style>
+  <w:style w:type="paragraph" w:styleId="Header">
+    <w:name w:val="header"/>
+    <w:basedOn w:val="Normal"/>
+    <w:link w:val="HeaderChar"/>
+    <w:uiPriority w:val="99"/>
+    <w:unhideWhenUsed/>
+    <w:rsid w:val="009C4AF8"/>
+    <w:pPr>
+      <w:tabs>
+        <w:tab w:val="center" w:pos="4680"/>
+        <w:tab w:val="right" w:pos="9360"/>
+      </w:tabs>
+      <w:spacing w:after="0" w:line="240" w:lineRule="auto"/>
+    </w:pPr>
+  </w:style>
+  <w:style w:type="character" w:customStyle="1" w:styleId="HeaderChar">
+    <w:name w:val="Header Char"/>
+    <w:basedOn w:val="DefaultParagraphFont"/>
+    <w:link w:val="Header"/>
+    <w:uiPriority w:val="99"/>
+    <w:rsid w:val="009C4AF8"/>
+  </w:style>
+  <w:style w:type="paragraph" w:styleId="Footer">
+    <w:name w:val="footer"/>
+    <w:basedOn w:val="Normal"/>
+    <w:link w:val="FooterChar"/>
+    <w:uiPriority w:val="99"/>
+    <w:unhideWhenUsed/>
+    <w:rsid w:val="009C4AF8"/>
+    <w:pPr>
+      <w:tabs>
+        <w:tab w:val="center" w:pos="4680"/>
+        <w:tab w:val="right" w:pos="9360"/>
+      </w:tabs>
+      <w:spacing w:after="0" w:line="240" w:lineRule="auto"/>
+    </w:pPr>
+  </w:style>
+  <w:style w:type="character" w:customStyle="1" w:styleId="FooterChar">
+    <w:name w:val="Footer Char"/>
+    <w:basedOn w:val="DefaultParagraphFont"/>
+    <w:link w:val="Footer"/>
+    <w:uiPriority w:val="99"/>
+    <w:rsid w:val="009C4AF8"/>
+  </w:style>
 </w:styles>
 </file>
 

</xml_diff>